<commit_message>
version 3.6 Update Session And Fix Image
</commit_message>
<xml_diff>
--- a/Template_BaoCao.docx
+++ b/Template_BaoCao.docx
@@ -210,7 +210,15 @@
           <w:i/>
           <w:u w:val="single"/>
         </w:rPr>
-        <w:t>Giảng Viên:</w:t>
+        <w:t>Giả</w:t>
+      </w:r>
+      <w:r>
+        <w:rPr>
+          <w:b/>
+          <w:i/>
+          <w:u w:val="single"/>
+        </w:rPr>
+        <w:t>ng Viên:</w:t>
       </w:r>
       <w:r>
         <w:rPr>
@@ -219,10 +227,21 @@
           <w:u w:val="single"/>
         </w:rPr>
         <w:tab/>
-        <w:t xml:space="preserve">    </w:t>
-      </w:r>
-    </w:p>
-    <w:p/>
+        <w:t xml:space="preserve">  </w:t>
+      </w:r>
+    </w:p>
+    <w:p>
+      <w:r>
+        <w:tab/>
+      </w:r>
+      <w:r>
+        <w:tab/>
+      </w:r>
+      <w:r>
+        <w:tab/>
+        <w:t>Lữ Cao Tiến</w:t>
+      </w:r>
+    </w:p>
     <w:p>
       <w:pPr>
         <w:rPr>
@@ -306,13 +325,19 @@
         <w:t xml:space="preserve">Ngày Lập Báo Cáo: </w:t>
       </w:r>
       <w:r>
-        <w:t>27-12</w:t>
+        <w:t>27</w:t>
+      </w:r>
+      <w:r>
+        <w:t>-12</w:t>
       </w:r>
       <w:r>
         <w:t>-2019</w:t>
       </w:r>
     </w:p>
-    <w:p/>
+    <w:p>
+      <w:bookmarkStart w:id="0" w:name="_GoBack"/>
+      <w:bookmarkEnd w:id="0"/>
+    </w:p>
     <w:p/>
     <w:p>
       <w:pPr>
@@ -1422,17 +1447,17 @@
       <w:pPr>
         <w:pStyle w:val="Heading1"/>
       </w:pPr>
-      <w:bookmarkStart w:id="0" w:name="_Toc27562875"/>
+      <w:bookmarkStart w:id="1" w:name="_Toc27562875"/>
       <w:r>
         <w:t>GIỚI THIỆU ĐỀ TÀI</w:t>
       </w:r>
-      <w:bookmarkEnd w:id="0"/>
+      <w:bookmarkEnd w:id="1"/>
     </w:p>
     <w:p>
       <w:pPr>
         <w:pStyle w:val="Heading2"/>
       </w:pPr>
-      <w:bookmarkStart w:id="1" w:name="_Toc27562876"/>
+      <w:bookmarkStart w:id="2" w:name="_Toc27562876"/>
       <w:r>
         <w:t>Khả</w:t>
       </w:r>
@@ -1442,7 +1467,7 @@
       <w:r>
         <w:t xml:space="preserve"> thực tế</w:t>
       </w:r>
-      <w:bookmarkEnd w:id="1"/>
+      <w:bookmarkEnd w:id="2"/>
     </w:p>
     <w:p>
       <w:r>
@@ -1453,7 +1478,7 @@
       <w:pPr>
         <w:pStyle w:val="Heading2"/>
       </w:pPr>
-      <w:bookmarkStart w:id="2" w:name="_Toc27562877"/>
+      <w:bookmarkStart w:id="3" w:name="_Toc27562877"/>
       <w:r>
         <w:t xml:space="preserve">Giới thiệu </w:t>
       </w:r>
@@ -1469,7 +1494,7 @@
       <w:r>
         <w:t>”</w:t>
       </w:r>
-      <w:bookmarkEnd w:id="2"/>
+      <w:bookmarkEnd w:id="3"/>
     </w:p>
     <w:p>
       <w:r>
@@ -2068,22 +2093,22 @@
       <w:pPr>
         <w:pStyle w:val="Heading1"/>
       </w:pPr>
-      <w:bookmarkStart w:id="3" w:name="_Toc27562878"/>
+      <w:bookmarkStart w:id="4" w:name="_Toc27562878"/>
       <w:r>
         <w:lastRenderedPageBreak/>
         <w:t>PHÂN TÍCH – THIẾT KẾ</w:t>
       </w:r>
-      <w:bookmarkEnd w:id="3"/>
+      <w:bookmarkEnd w:id="4"/>
     </w:p>
     <w:p>
       <w:pPr>
         <w:pStyle w:val="Heading2"/>
       </w:pPr>
-      <w:bookmarkStart w:id="4" w:name="_Toc27562879"/>
+      <w:bookmarkStart w:id="5" w:name="_Toc27562879"/>
       <w:r>
         <w:t>Mô hình usecase</w:t>
       </w:r>
-      <w:bookmarkEnd w:id="4"/>
+      <w:bookmarkEnd w:id="5"/>
     </w:p>
     <w:p>
       <w:pPr>
@@ -2204,39 +2229,19 @@
       <w:r>
         <w:t xml:space="preserve">Hình </w:t>
       </w:r>
-      <w:r>
-        <w:fldChar w:fldCharType="begin"/>
-      </w:r>
-      <w:r>
-        <w:instrText xml:space="preserve"> STYLEREF 1 \s </w:instrText>
-      </w:r>
-      <w:r>
-        <w:fldChar w:fldCharType="separate"/>
-      </w:r>
-      <w:r>
-        <w:t>3</w:t>
-      </w:r>
-      <w:r>
-        <w:fldChar w:fldCharType="end"/>
-      </w:r>
+      <w:fldSimple w:instr=" STYLEREF 1 \s ">
+        <w:r>
+          <w:t>3</w:t>
+        </w:r>
+      </w:fldSimple>
       <w:r>
         <w:t>.</w:t>
       </w:r>
-      <w:r>
-        <w:fldChar w:fldCharType="begin"/>
-      </w:r>
-      <w:r>
-        <w:instrText xml:space="preserve"> SEQ Hình \* ARABIC \s 1 </w:instrText>
-      </w:r>
-      <w:r>
-        <w:fldChar w:fldCharType="separate"/>
-      </w:r>
-      <w:r>
-        <w:t>1</w:t>
-      </w:r>
-      <w:r>
-        <w:fldChar w:fldCharType="end"/>
-      </w:r>
+      <w:fldSimple w:instr=" SEQ Hình \* ARABIC \s 1 ">
+        <w:r>
+          <w:t>1</w:t>
+        </w:r>
+      </w:fldSimple>
       <w:r>
         <w:t>:Usercase tổng quát</w:t>
       </w:r>
@@ -2256,57 +2261,25 @@
       <w:r>
         <w:t xml:space="preserve">Bảng </w:t>
       </w:r>
-      <w:r>
-        <w:fldChar w:fldCharType="begin"/>
-      </w:r>
-      <w:r>
-        <w:instrText xml:space="preserve"> STYLEREF 1 \s </w:instrText>
-      </w:r>
-      <w:r>
-        <w:fldChar w:fldCharType="separate"/>
-      </w:r>
-      <w:r>
-        <w:rPr>
-          <w:noProof/>
-        </w:rPr>
-        <w:t>3</w:t>
-      </w:r>
-      <w:r>
-        <w:rPr>
-          <w:noProof/>
-        </w:rPr>
-        <w:fldChar w:fldCharType="end"/>
-      </w:r>
+      <w:fldSimple w:instr=" STYLEREF 1 \s ">
+        <w:r>
+          <w:rPr>
+            <w:noProof/>
+          </w:rPr>
+          <w:t>3</w:t>
+        </w:r>
+      </w:fldSimple>
       <w:r>
         <w:noBreakHyphen/>
       </w:r>
-      <w:r>
-        <w:fldChar w:fldCharType="begin"/>
-      </w:r>
-      <w:r>
-        <w:instrText xml:space="preserve"> SEQ B</w:instrText>
-      </w:r>
-      <w:r>
-        <w:instrText>ả</w:instrText>
-      </w:r>
-      <w:r>
-        <w:instrText xml:space="preserve">ng \* ARABIC \s 1 </w:instrText>
-      </w:r>
-      <w:r>
-        <w:fldChar w:fldCharType="separate"/>
-      </w:r>
-      <w:r>
-        <w:rPr>
-          <w:noProof/>
-        </w:rPr>
-        <w:t>1</w:t>
-      </w:r>
-      <w:r>
-        <w:rPr>
-          <w:noProof/>
-        </w:rPr>
-        <w:fldChar w:fldCharType="end"/>
-      </w:r>
+      <w:fldSimple w:instr=" SEQ Bảng \* ARABIC \s 1 ">
+        <w:r>
+          <w:rPr>
+            <w:noProof/>
+          </w:rPr>
+          <w:t>1</w:t>
+        </w:r>
+      </w:fldSimple>
       <w:r>
         <w:t>: Đăng kí</w:t>
       </w:r>
@@ -2563,57 +2536,25 @@
       <w:r>
         <w:t xml:space="preserve">Bảng </w:t>
       </w:r>
-      <w:r>
-        <w:fldChar w:fldCharType="begin"/>
-      </w:r>
-      <w:r>
-        <w:instrText xml:space="preserve"> STYLEREF 1 \s </w:instrText>
-      </w:r>
-      <w:r>
-        <w:fldChar w:fldCharType="separate"/>
-      </w:r>
-      <w:r>
-        <w:rPr>
-          <w:noProof/>
-        </w:rPr>
-        <w:t>3</w:t>
-      </w:r>
-      <w:r>
-        <w:rPr>
-          <w:noProof/>
-        </w:rPr>
-        <w:fldChar w:fldCharType="end"/>
-      </w:r>
+      <w:fldSimple w:instr=" STYLEREF 1 \s ">
+        <w:r>
+          <w:rPr>
+            <w:noProof/>
+          </w:rPr>
+          <w:t>3</w:t>
+        </w:r>
+      </w:fldSimple>
       <w:r>
         <w:noBreakHyphen/>
       </w:r>
-      <w:r>
-        <w:fldChar w:fldCharType="begin"/>
-      </w:r>
-      <w:r>
-        <w:instrText xml:space="preserve"> SEQ B</w:instrText>
-      </w:r>
-      <w:r>
-        <w:instrText>ả</w:instrText>
-      </w:r>
-      <w:r>
-        <w:instrText xml:space="preserve">ng \* ARABIC \s 1 </w:instrText>
-      </w:r>
-      <w:r>
-        <w:fldChar w:fldCharType="separate"/>
-      </w:r>
-      <w:r>
-        <w:rPr>
-          <w:noProof/>
-        </w:rPr>
-        <w:t>2</w:t>
-      </w:r>
-      <w:r>
-        <w:rPr>
-          <w:noProof/>
-        </w:rPr>
-        <w:fldChar w:fldCharType="end"/>
-      </w:r>
+      <w:fldSimple w:instr=" SEQ Bảng \* ARABIC \s 1 ">
+        <w:r>
+          <w:rPr>
+            <w:noProof/>
+          </w:rPr>
+          <w:t>2</w:t>
+        </w:r>
+      </w:fldSimple>
       <w:r>
         <w:t>: Đăng nhập</w:t>
       </w:r>
@@ -2896,57 +2837,25 @@
         <w:lastRenderedPageBreak/>
         <w:t xml:space="preserve">Bảng </w:t>
       </w:r>
-      <w:r>
-        <w:fldChar w:fldCharType="begin"/>
-      </w:r>
-      <w:r>
-        <w:instrText xml:space="preserve"> STYLEREF 1 \s </w:instrText>
-      </w:r>
-      <w:r>
-        <w:fldChar w:fldCharType="separate"/>
-      </w:r>
-      <w:r>
-        <w:rPr>
-          <w:noProof/>
-        </w:rPr>
-        <w:t>3</w:t>
-      </w:r>
-      <w:r>
-        <w:rPr>
-          <w:noProof/>
-        </w:rPr>
-        <w:fldChar w:fldCharType="end"/>
-      </w:r>
+      <w:fldSimple w:instr=" STYLEREF 1 \s ">
+        <w:r>
+          <w:rPr>
+            <w:noProof/>
+          </w:rPr>
+          <w:t>3</w:t>
+        </w:r>
+      </w:fldSimple>
       <w:r>
         <w:noBreakHyphen/>
       </w:r>
-      <w:r>
-        <w:fldChar w:fldCharType="begin"/>
-      </w:r>
-      <w:r>
-        <w:instrText xml:space="preserve"> SEQ B</w:instrText>
-      </w:r>
-      <w:r>
-        <w:instrText>ả</w:instrText>
-      </w:r>
-      <w:r>
-        <w:instrText xml:space="preserve">ng \* ARABIC \s 1 </w:instrText>
-      </w:r>
-      <w:r>
-        <w:fldChar w:fldCharType="separate"/>
-      </w:r>
-      <w:r>
-        <w:rPr>
-          <w:noProof/>
-        </w:rPr>
-        <w:t>3</w:t>
-      </w:r>
-      <w:r>
-        <w:rPr>
-          <w:noProof/>
-        </w:rPr>
-        <w:fldChar w:fldCharType="end"/>
-      </w:r>
+      <w:fldSimple w:instr=" SEQ Bảng \* ARABIC \s 1 ">
+        <w:r>
+          <w:rPr>
+            <w:noProof/>
+          </w:rPr>
+          <w:t>3</w:t>
+        </w:r>
+      </w:fldSimple>
       <w:r>
         <w:t>:Đặt hàng</w:t>
       </w:r>
@@ -3265,57 +3174,25 @@
       <w:r>
         <w:t xml:space="preserve">Bảng </w:t>
       </w:r>
-      <w:r>
-        <w:fldChar w:fldCharType="begin"/>
-      </w:r>
-      <w:r>
-        <w:instrText xml:space="preserve"> STYLEREF 1 \s </w:instrText>
-      </w:r>
-      <w:r>
-        <w:fldChar w:fldCharType="separate"/>
-      </w:r>
-      <w:r>
-        <w:rPr>
-          <w:noProof/>
-        </w:rPr>
-        <w:t>3</w:t>
-      </w:r>
-      <w:r>
-        <w:rPr>
-          <w:noProof/>
-        </w:rPr>
-        <w:fldChar w:fldCharType="end"/>
-      </w:r>
+      <w:fldSimple w:instr=" STYLEREF 1 \s ">
+        <w:r>
+          <w:rPr>
+            <w:noProof/>
+          </w:rPr>
+          <w:t>3</w:t>
+        </w:r>
+      </w:fldSimple>
       <w:r>
         <w:noBreakHyphen/>
       </w:r>
-      <w:r>
-        <w:fldChar w:fldCharType="begin"/>
-      </w:r>
-      <w:r>
-        <w:instrText xml:space="preserve"> SEQ B</w:instrText>
-      </w:r>
-      <w:r>
-        <w:instrText>ả</w:instrText>
-      </w:r>
-      <w:r>
-        <w:instrText xml:space="preserve">ng \* ARABIC \s 1 </w:instrText>
-      </w:r>
-      <w:r>
-        <w:fldChar w:fldCharType="separate"/>
-      </w:r>
-      <w:r>
-        <w:rPr>
-          <w:noProof/>
-        </w:rPr>
-        <w:t>4</w:t>
-      </w:r>
-      <w:r>
-        <w:rPr>
-          <w:noProof/>
-        </w:rPr>
-        <w:fldChar w:fldCharType="end"/>
-      </w:r>
+      <w:fldSimple w:instr=" SEQ Bảng \* ARABIC \s 1 ">
+        <w:r>
+          <w:rPr>
+            <w:noProof/>
+          </w:rPr>
+          <w:t>4</w:t>
+        </w:r>
+      </w:fldSimple>
       <w:r>
         <w:t>:Thêm vào giỏ</w:t>
       </w:r>
@@ -3592,57 +3469,25 @@
       <w:r>
         <w:t xml:space="preserve">Bảng </w:t>
       </w:r>
-      <w:r>
-        <w:fldChar w:fldCharType="begin"/>
-      </w:r>
-      <w:r>
-        <w:instrText xml:space="preserve"> STYLEREF 1 \s </w:instrText>
-      </w:r>
-      <w:r>
-        <w:fldChar w:fldCharType="separate"/>
-      </w:r>
-      <w:r>
-        <w:rPr>
-          <w:noProof/>
-        </w:rPr>
-        <w:t>3</w:t>
-      </w:r>
-      <w:r>
-        <w:rPr>
-          <w:noProof/>
-        </w:rPr>
-        <w:fldChar w:fldCharType="end"/>
-      </w:r>
+      <w:fldSimple w:instr=" STYLEREF 1 \s ">
+        <w:r>
+          <w:rPr>
+            <w:noProof/>
+          </w:rPr>
+          <w:t>3</w:t>
+        </w:r>
+      </w:fldSimple>
       <w:r>
         <w:noBreakHyphen/>
       </w:r>
-      <w:r>
-        <w:fldChar w:fldCharType="begin"/>
-      </w:r>
-      <w:r>
-        <w:instrText xml:space="preserve"> SEQ B</w:instrText>
-      </w:r>
-      <w:r>
-        <w:instrText>ả</w:instrText>
-      </w:r>
-      <w:r>
-        <w:instrText xml:space="preserve">ng \* ARABIC \s 1 </w:instrText>
-      </w:r>
-      <w:r>
-        <w:fldChar w:fldCharType="separate"/>
-      </w:r>
-      <w:r>
-        <w:rPr>
-          <w:noProof/>
-        </w:rPr>
-        <w:t>5</w:t>
-      </w:r>
-      <w:r>
-        <w:rPr>
-          <w:noProof/>
-        </w:rPr>
-        <w:fldChar w:fldCharType="end"/>
-      </w:r>
+      <w:fldSimple w:instr=" SEQ Bảng \* ARABIC \s 1 ">
+        <w:r>
+          <w:rPr>
+            <w:noProof/>
+          </w:rPr>
+          <w:t>5</w:t>
+        </w:r>
+      </w:fldSimple>
       <w:r>
         <w:t>: Thêm bài viết</w:t>
       </w:r>
@@ -3909,57 +3754,25 @@
       <w:r>
         <w:t xml:space="preserve">Bảng </w:t>
       </w:r>
-      <w:r>
-        <w:fldChar w:fldCharType="begin"/>
-      </w:r>
-      <w:r>
-        <w:instrText xml:space="preserve"> STYLEREF 1 \s </w:instrText>
-      </w:r>
-      <w:r>
-        <w:fldChar w:fldCharType="separate"/>
-      </w:r>
-      <w:r>
-        <w:rPr>
-          <w:noProof/>
-        </w:rPr>
-        <w:t>3</w:t>
-      </w:r>
-      <w:r>
-        <w:rPr>
-          <w:noProof/>
-        </w:rPr>
-        <w:fldChar w:fldCharType="end"/>
-      </w:r>
+      <w:fldSimple w:instr=" STYLEREF 1 \s ">
+        <w:r>
+          <w:rPr>
+            <w:noProof/>
+          </w:rPr>
+          <w:t>3</w:t>
+        </w:r>
+      </w:fldSimple>
       <w:r>
         <w:noBreakHyphen/>
       </w:r>
-      <w:r>
-        <w:fldChar w:fldCharType="begin"/>
-      </w:r>
-      <w:r>
-        <w:instrText xml:space="preserve"> SEQ B</w:instrText>
-      </w:r>
-      <w:r>
-        <w:instrText>ả</w:instrText>
-      </w:r>
-      <w:r>
-        <w:instrText xml:space="preserve">ng \* ARABIC \s 1 </w:instrText>
-      </w:r>
-      <w:r>
-        <w:fldChar w:fldCharType="separate"/>
-      </w:r>
-      <w:r>
-        <w:rPr>
-          <w:noProof/>
-        </w:rPr>
-        <w:t>6</w:t>
-      </w:r>
-      <w:r>
-        <w:rPr>
-          <w:noProof/>
-        </w:rPr>
-        <w:fldChar w:fldCharType="end"/>
-      </w:r>
+      <w:fldSimple w:instr=" SEQ Bảng \* ARABIC \s 1 ">
+        <w:r>
+          <w:rPr>
+            <w:noProof/>
+          </w:rPr>
+          <w:t>6</w:t>
+        </w:r>
+      </w:fldSimple>
       <w:r>
         <w:t>: Quản lí sản phẩm</w:t>
       </w:r>
@@ -4216,57 +4029,25 @@
       <w:r>
         <w:t xml:space="preserve">Bảng </w:t>
       </w:r>
-      <w:r>
-        <w:fldChar w:fldCharType="begin"/>
-      </w:r>
-      <w:r>
-        <w:instrText xml:space="preserve"> STYLEREF 1 \s </w:instrText>
-      </w:r>
-      <w:r>
-        <w:fldChar w:fldCharType="separate"/>
-      </w:r>
-      <w:r>
-        <w:rPr>
-          <w:noProof/>
-        </w:rPr>
-        <w:t>3</w:t>
-      </w:r>
-      <w:r>
-        <w:rPr>
-          <w:noProof/>
-        </w:rPr>
-        <w:fldChar w:fldCharType="end"/>
-      </w:r>
+      <w:fldSimple w:instr=" STYLEREF 1 \s ">
+        <w:r>
+          <w:rPr>
+            <w:noProof/>
+          </w:rPr>
+          <w:t>3</w:t>
+        </w:r>
+      </w:fldSimple>
       <w:r>
         <w:noBreakHyphen/>
       </w:r>
-      <w:r>
-        <w:fldChar w:fldCharType="begin"/>
-      </w:r>
-      <w:r>
-        <w:instrText xml:space="preserve"> SEQ B</w:instrText>
-      </w:r>
-      <w:r>
-        <w:instrText>ả</w:instrText>
-      </w:r>
-      <w:r>
-        <w:instrText xml:space="preserve">ng \* ARABIC \s 1 </w:instrText>
-      </w:r>
-      <w:r>
-        <w:fldChar w:fldCharType="separate"/>
-      </w:r>
-      <w:r>
-        <w:rPr>
-          <w:noProof/>
-        </w:rPr>
-        <w:t>7</w:t>
-      </w:r>
-      <w:r>
-        <w:rPr>
-          <w:noProof/>
-        </w:rPr>
-        <w:fldChar w:fldCharType="end"/>
-      </w:r>
+      <w:fldSimple w:instr=" SEQ Bảng \* ARABIC \s 1 ">
+        <w:r>
+          <w:rPr>
+            <w:noProof/>
+          </w:rPr>
+          <w:t>7</w:t>
+        </w:r>
+      </w:fldSimple>
       <w:r>
         <w:t>: Hiển thị loại</w:t>
       </w:r>
@@ -4531,57 +4312,25 @@
       <w:r>
         <w:t xml:space="preserve">Bảng </w:t>
       </w:r>
-      <w:r>
-        <w:fldChar w:fldCharType="begin"/>
-      </w:r>
-      <w:r>
-        <w:instrText xml:space="preserve"> STYLEREF 1 \s </w:instrText>
-      </w:r>
-      <w:r>
-        <w:fldChar w:fldCharType="separate"/>
-      </w:r>
-      <w:r>
-        <w:rPr>
-          <w:noProof/>
-        </w:rPr>
-        <w:t>3</w:t>
-      </w:r>
-      <w:r>
-        <w:rPr>
-          <w:noProof/>
-        </w:rPr>
-        <w:fldChar w:fldCharType="end"/>
-      </w:r>
+      <w:fldSimple w:instr=" STYLEREF 1 \s ">
+        <w:r>
+          <w:rPr>
+            <w:noProof/>
+          </w:rPr>
+          <w:t>3</w:t>
+        </w:r>
+      </w:fldSimple>
       <w:r>
         <w:noBreakHyphen/>
       </w:r>
-      <w:r>
-        <w:fldChar w:fldCharType="begin"/>
-      </w:r>
-      <w:r>
-        <w:instrText xml:space="preserve"> SEQ B</w:instrText>
-      </w:r>
-      <w:r>
-        <w:instrText>ả</w:instrText>
-      </w:r>
-      <w:r>
-        <w:instrText xml:space="preserve">ng \* ARABIC \s 1 </w:instrText>
-      </w:r>
-      <w:r>
-        <w:fldChar w:fldCharType="separate"/>
-      </w:r>
-      <w:r>
-        <w:rPr>
-          <w:noProof/>
-        </w:rPr>
-        <w:t>8</w:t>
-      </w:r>
-      <w:r>
-        <w:rPr>
-          <w:noProof/>
-        </w:rPr>
-        <w:fldChar w:fldCharType="end"/>
-      </w:r>
+      <w:fldSimple w:instr=" SEQ Bảng \* ARABIC \s 1 ">
+        <w:r>
+          <w:rPr>
+            <w:noProof/>
+          </w:rPr>
+          <w:t>8</w:t>
+        </w:r>
+      </w:fldSimple>
       <w:r>
         <w:t>: Tìm kiếm loại</w:t>
       </w:r>
@@ -4890,57 +4639,25 @@
       <w:r>
         <w:t xml:space="preserve">Bảng </w:t>
       </w:r>
-      <w:r>
-        <w:fldChar w:fldCharType="begin"/>
-      </w:r>
-      <w:r>
-        <w:instrText xml:space="preserve"> STYLEREF 1 \s </w:instrText>
-      </w:r>
-      <w:r>
-        <w:fldChar w:fldCharType="separate"/>
-      </w:r>
-      <w:r>
-        <w:rPr>
-          <w:noProof/>
-        </w:rPr>
-        <w:t>3</w:t>
-      </w:r>
-      <w:r>
-        <w:rPr>
-          <w:noProof/>
-        </w:rPr>
-        <w:fldChar w:fldCharType="end"/>
-      </w:r>
+      <w:fldSimple w:instr=" STYLEREF 1 \s ">
+        <w:r>
+          <w:rPr>
+            <w:noProof/>
+          </w:rPr>
+          <w:t>3</w:t>
+        </w:r>
+      </w:fldSimple>
       <w:r>
         <w:noBreakHyphen/>
       </w:r>
-      <w:r>
-        <w:fldChar w:fldCharType="begin"/>
-      </w:r>
-      <w:r>
-        <w:instrText xml:space="preserve"> SEQ B</w:instrText>
-      </w:r>
-      <w:r>
-        <w:instrText>ả</w:instrText>
-      </w:r>
-      <w:r>
-        <w:instrText xml:space="preserve">ng \* ARABIC \s 1 </w:instrText>
-      </w:r>
-      <w:r>
-        <w:fldChar w:fldCharType="separate"/>
-      </w:r>
-      <w:r>
-        <w:rPr>
-          <w:noProof/>
-        </w:rPr>
-        <w:t>9</w:t>
-      </w:r>
-      <w:r>
-        <w:rPr>
-          <w:noProof/>
-        </w:rPr>
-        <w:fldChar w:fldCharType="end"/>
-      </w:r>
+      <w:fldSimple w:instr=" SEQ Bảng \* ARABIC \s 1 ">
+        <w:r>
+          <w:rPr>
+            <w:noProof/>
+          </w:rPr>
+          <w:t>9</w:t>
+        </w:r>
+      </w:fldSimple>
       <w:r>
         <w:t>:Hiển thị sản phẩm</w:t>
       </w:r>
@@ -5207,57 +4924,25 @@
       <w:r>
         <w:t xml:space="preserve">Bảng </w:t>
       </w:r>
-      <w:r>
-        <w:fldChar w:fldCharType="begin"/>
-      </w:r>
-      <w:r>
-        <w:instrText xml:space="preserve"> STYLEREF 1 \s </w:instrText>
-      </w:r>
-      <w:r>
-        <w:fldChar w:fldCharType="separate"/>
-      </w:r>
-      <w:r>
-        <w:rPr>
-          <w:noProof/>
-        </w:rPr>
-        <w:t>3</w:t>
-      </w:r>
-      <w:r>
-        <w:rPr>
-          <w:noProof/>
-        </w:rPr>
-        <w:fldChar w:fldCharType="end"/>
-      </w:r>
+      <w:fldSimple w:instr=" STYLEREF 1 \s ">
+        <w:r>
+          <w:rPr>
+            <w:noProof/>
+          </w:rPr>
+          <w:t>3</w:t>
+        </w:r>
+      </w:fldSimple>
       <w:r>
         <w:noBreakHyphen/>
       </w:r>
-      <w:r>
-        <w:fldChar w:fldCharType="begin"/>
-      </w:r>
-      <w:r>
-        <w:instrText xml:space="preserve"> SEQ B</w:instrText>
-      </w:r>
-      <w:r>
-        <w:instrText>ả</w:instrText>
-      </w:r>
-      <w:r>
-        <w:instrText xml:space="preserve">ng \* ARABIC \s 1 </w:instrText>
-      </w:r>
-      <w:r>
-        <w:fldChar w:fldCharType="separate"/>
-      </w:r>
-      <w:r>
-        <w:rPr>
-          <w:noProof/>
-        </w:rPr>
-        <w:t>10</w:t>
-      </w:r>
-      <w:r>
-        <w:rPr>
-          <w:noProof/>
-        </w:rPr>
-        <w:fldChar w:fldCharType="end"/>
-      </w:r>
+      <w:fldSimple w:instr=" SEQ Bảng \* ARABIC \s 1 ">
+        <w:r>
+          <w:rPr>
+            <w:noProof/>
+          </w:rPr>
+          <w:t>10</w:t>
+        </w:r>
+      </w:fldSimple>
       <w:r>
         <w:t>: Tìm kiếm sản phẩm</w:t>
       </w:r>
@@ -5574,57 +5259,25 @@
       <w:r>
         <w:t xml:space="preserve">Bảng </w:t>
       </w:r>
-      <w:r>
-        <w:fldChar w:fldCharType="begin"/>
-      </w:r>
-      <w:r>
-        <w:instrText xml:space="preserve"> STYLEREF 1 \s </w:instrText>
-      </w:r>
-      <w:r>
-        <w:fldChar w:fldCharType="separate"/>
-      </w:r>
-      <w:r>
-        <w:rPr>
-          <w:noProof/>
-        </w:rPr>
-        <w:t>3</w:t>
-      </w:r>
-      <w:r>
-        <w:rPr>
-          <w:noProof/>
-        </w:rPr>
-        <w:fldChar w:fldCharType="end"/>
-      </w:r>
+      <w:fldSimple w:instr=" STYLEREF 1 \s ">
+        <w:r>
+          <w:rPr>
+            <w:noProof/>
+          </w:rPr>
+          <w:t>3</w:t>
+        </w:r>
+      </w:fldSimple>
       <w:r>
         <w:noBreakHyphen/>
       </w:r>
-      <w:r>
-        <w:fldChar w:fldCharType="begin"/>
-      </w:r>
-      <w:r>
-        <w:instrText xml:space="preserve"> SEQ B</w:instrText>
-      </w:r>
-      <w:r>
-        <w:instrText>ả</w:instrText>
-      </w:r>
-      <w:r>
-        <w:instrText xml:space="preserve">ng \* ARABIC \s 1 </w:instrText>
-      </w:r>
-      <w:r>
-        <w:fldChar w:fldCharType="separate"/>
-      </w:r>
-      <w:r>
-        <w:rPr>
-          <w:noProof/>
-        </w:rPr>
-        <w:t>11</w:t>
-      </w:r>
-      <w:r>
-        <w:rPr>
-          <w:noProof/>
-        </w:rPr>
-        <w:fldChar w:fldCharType="end"/>
-      </w:r>
+      <w:fldSimple w:instr=" SEQ Bảng \* ARABIC \s 1 ">
+        <w:r>
+          <w:rPr>
+            <w:noProof/>
+          </w:rPr>
+          <w:t>11</w:t>
+        </w:r>
+      </w:fldSimple>
       <w:r>
         <w:t>: Thêm 1 sản phẩm</w:t>
       </w:r>
@@ -6002,57 +5655,25 @@
       <w:r>
         <w:t xml:space="preserve">Bảng </w:t>
       </w:r>
-      <w:r>
-        <w:fldChar w:fldCharType="begin"/>
-      </w:r>
-      <w:r>
-        <w:instrText xml:space="preserve"> STYLEREF 1 \s </w:instrText>
-      </w:r>
-      <w:r>
-        <w:fldChar w:fldCharType="separate"/>
-      </w:r>
-      <w:r>
-        <w:rPr>
-          <w:noProof/>
-        </w:rPr>
-        <w:t>3</w:t>
-      </w:r>
-      <w:r>
-        <w:rPr>
-          <w:noProof/>
-        </w:rPr>
-        <w:fldChar w:fldCharType="end"/>
-      </w:r>
+      <w:fldSimple w:instr=" STYLEREF 1 \s ">
+        <w:r>
+          <w:rPr>
+            <w:noProof/>
+          </w:rPr>
+          <w:t>3</w:t>
+        </w:r>
+      </w:fldSimple>
       <w:r>
         <w:noBreakHyphen/>
       </w:r>
-      <w:r>
-        <w:fldChar w:fldCharType="begin"/>
-      </w:r>
-      <w:r>
-        <w:instrText xml:space="preserve"> SEQ B</w:instrText>
-      </w:r>
-      <w:r>
-        <w:instrText>ả</w:instrText>
-      </w:r>
-      <w:r>
-        <w:instrText xml:space="preserve">ng \* ARABIC \s 1 </w:instrText>
-      </w:r>
-      <w:r>
-        <w:fldChar w:fldCharType="separate"/>
-      </w:r>
-      <w:r>
-        <w:rPr>
-          <w:noProof/>
-        </w:rPr>
-        <w:t>12</w:t>
-      </w:r>
-      <w:r>
-        <w:rPr>
-          <w:noProof/>
-        </w:rPr>
-        <w:fldChar w:fldCharType="end"/>
-      </w:r>
+      <w:fldSimple w:instr=" SEQ Bảng \* ARABIC \s 1 ">
+        <w:r>
+          <w:rPr>
+            <w:noProof/>
+          </w:rPr>
+          <w:t>12</w:t>
+        </w:r>
+      </w:fldSimple>
       <w:r>
         <w:t>: Hiển thị thành viên</w:t>
       </w:r>
@@ -6303,57 +5924,25 @@
       <w:r>
         <w:t xml:space="preserve">Bảng </w:t>
       </w:r>
-      <w:r>
-        <w:fldChar w:fldCharType="begin"/>
-      </w:r>
-      <w:r>
-        <w:instrText xml:space="preserve"> STYLEREF 1 \s </w:instrText>
-      </w:r>
-      <w:r>
-        <w:fldChar w:fldCharType="separate"/>
-      </w:r>
-      <w:r>
-        <w:rPr>
-          <w:noProof/>
-        </w:rPr>
-        <w:t>3</w:t>
-      </w:r>
-      <w:r>
-        <w:rPr>
-          <w:noProof/>
-        </w:rPr>
-        <w:fldChar w:fldCharType="end"/>
-      </w:r>
+      <w:fldSimple w:instr=" STYLEREF 1 \s ">
+        <w:r>
+          <w:rPr>
+            <w:noProof/>
+          </w:rPr>
+          <w:t>3</w:t>
+        </w:r>
+      </w:fldSimple>
       <w:r>
         <w:noBreakHyphen/>
       </w:r>
-      <w:r>
-        <w:fldChar w:fldCharType="begin"/>
-      </w:r>
-      <w:r>
-        <w:instrText xml:space="preserve"> SEQ B</w:instrText>
-      </w:r>
-      <w:r>
-        <w:instrText>ả</w:instrText>
-      </w:r>
-      <w:r>
-        <w:instrText xml:space="preserve">ng \* ARABIC \s 1 </w:instrText>
-      </w:r>
-      <w:r>
-        <w:fldChar w:fldCharType="separate"/>
-      </w:r>
-      <w:r>
-        <w:rPr>
-          <w:noProof/>
-        </w:rPr>
-        <w:t>13</w:t>
-      </w:r>
-      <w:r>
-        <w:rPr>
-          <w:noProof/>
-        </w:rPr>
-        <w:fldChar w:fldCharType="end"/>
-      </w:r>
+      <w:fldSimple w:instr=" SEQ Bảng \* ARABIC \s 1 ">
+        <w:r>
+          <w:rPr>
+            <w:noProof/>
+          </w:rPr>
+          <w:t>13</w:t>
+        </w:r>
+      </w:fldSimple>
       <w:r>
         <w:t>:Phân quyền</w:t>
       </w:r>
@@ -6631,57 +6220,25 @@
       <w:r>
         <w:t xml:space="preserve">Bảng </w:t>
       </w:r>
-      <w:r>
-        <w:fldChar w:fldCharType="begin"/>
-      </w:r>
-      <w:r>
-        <w:instrText xml:space="preserve"> STYLEREF 1 \s </w:instrText>
-      </w:r>
-      <w:r>
-        <w:fldChar w:fldCharType="separate"/>
-      </w:r>
-      <w:r>
-        <w:rPr>
-          <w:noProof/>
-        </w:rPr>
-        <w:t>3</w:t>
-      </w:r>
-      <w:r>
-        <w:rPr>
-          <w:noProof/>
-        </w:rPr>
-        <w:fldChar w:fldCharType="end"/>
-      </w:r>
+      <w:fldSimple w:instr=" STYLEREF 1 \s ">
+        <w:r>
+          <w:rPr>
+            <w:noProof/>
+          </w:rPr>
+          <w:t>3</w:t>
+        </w:r>
+      </w:fldSimple>
       <w:r>
         <w:noBreakHyphen/>
       </w:r>
-      <w:r>
-        <w:fldChar w:fldCharType="begin"/>
-      </w:r>
-      <w:r>
-        <w:instrText xml:space="preserve"> SEQ B</w:instrText>
-      </w:r>
-      <w:r>
-        <w:instrText>ả</w:instrText>
-      </w:r>
-      <w:r>
-        <w:instrText xml:space="preserve">ng \* ARABIC \s 1 </w:instrText>
-      </w:r>
-      <w:r>
-        <w:fldChar w:fldCharType="separate"/>
-      </w:r>
-      <w:r>
-        <w:rPr>
-          <w:noProof/>
-        </w:rPr>
-        <w:t>14</w:t>
-      </w:r>
-      <w:r>
-        <w:rPr>
-          <w:noProof/>
-        </w:rPr>
-        <w:fldChar w:fldCharType="end"/>
-      </w:r>
+      <w:fldSimple w:instr=" SEQ Bảng \* ARABIC \s 1 ">
+        <w:r>
+          <w:rPr>
+            <w:noProof/>
+          </w:rPr>
+          <w:t>14</w:t>
+        </w:r>
+      </w:fldSimple>
       <w:r>
         <w:t>:Tìm kiếm thành viên</w:t>
       </w:r>
@@ -6979,76 +6536,44 @@
       <w:pPr>
         <w:pStyle w:val="Heading2"/>
       </w:pPr>
-      <w:bookmarkStart w:id="5" w:name="_Toc27562883"/>
+      <w:bookmarkStart w:id="6" w:name="_Toc27562883"/>
       <w:r>
         <w:t>Mô hình CSDL</w:t>
       </w:r>
-      <w:bookmarkEnd w:id="5"/>
+      <w:bookmarkEnd w:id="6"/>
     </w:p>
     <w:p/>
     <w:p>
       <w:pPr>
         <w:pStyle w:val="Caption"/>
       </w:pPr>
-      <w:bookmarkStart w:id="6" w:name="_Toc27562887"/>
+      <w:bookmarkStart w:id="7" w:name="_Toc27562887"/>
       <w:r>
         <w:t xml:space="preserve">Bảng </w:t>
       </w:r>
-      <w:r>
-        <w:fldChar w:fldCharType="begin"/>
-      </w:r>
-      <w:r>
-        <w:instrText xml:space="preserve"> STYLEREF 1 \s </w:instrText>
-      </w:r>
-      <w:r>
-        <w:fldChar w:fldCharType="separate"/>
-      </w:r>
-      <w:r>
-        <w:rPr>
-          <w:noProof/>
-        </w:rPr>
-        <w:t>3</w:t>
-      </w:r>
-      <w:r>
-        <w:rPr>
-          <w:noProof/>
-        </w:rPr>
-        <w:fldChar w:fldCharType="end"/>
-      </w:r>
+      <w:fldSimple w:instr=" STYLEREF 1 \s ">
+        <w:r>
+          <w:rPr>
+            <w:noProof/>
+          </w:rPr>
+          <w:t>3</w:t>
+        </w:r>
+      </w:fldSimple>
       <w:r>
         <w:noBreakHyphen/>
       </w:r>
-      <w:r>
-        <w:fldChar w:fldCharType="begin"/>
-      </w:r>
-      <w:r>
-        <w:instrText xml:space="preserve"> SEQ B</w:instrText>
-      </w:r>
-      <w:r>
-        <w:instrText>ả</w:instrText>
-      </w:r>
-      <w:r>
-        <w:instrText xml:space="preserve">ng \* ARABIC \s 1 </w:instrText>
-      </w:r>
-      <w:r>
-        <w:fldChar w:fldCharType="separate"/>
-      </w:r>
-      <w:r>
-        <w:rPr>
-          <w:noProof/>
-        </w:rPr>
-        <w:t>15</w:t>
-      </w:r>
-      <w:r>
-        <w:rPr>
-          <w:noProof/>
-        </w:rPr>
-        <w:fldChar w:fldCharType="end"/>
-      </w:r>
+      <w:fldSimple w:instr=" SEQ Bảng \* ARABIC \s 1 ">
+        <w:r>
+          <w:rPr>
+            <w:noProof/>
+          </w:rPr>
+          <w:t>15</w:t>
+        </w:r>
+      </w:fldSimple>
       <w:r>
         <w:t xml:space="preserve">:Bảng </w:t>
       </w:r>
-      <w:bookmarkEnd w:id="6"/>
+      <w:bookmarkEnd w:id="7"/>
       <w:r>
         <w:t>member</w:t>
       </w:r>
@@ -7683,8 +7208,6 @@
       <w:pPr>
         <w:pStyle w:val="anhsmall"/>
       </w:pPr>
-      <w:bookmarkStart w:id="7" w:name="_GoBack"/>
-      <w:bookmarkEnd w:id="7"/>
     </w:p>
     <w:sectPr>
       <w:footerReference w:type="default" r:id="rId25"/>
@@ -7778,7 +7301,7 @@
       <w:rPr>
         <w:noProof/>
       </w:rPr>
-      <w:t>iii</w:t>
+      <w:t>i</w:t>
     </w:r>
     <w:r>
       <w:rPr>
@@ -7817,7 +7340,7 @@
       <w:rPr>
         <w:noProof/>
       </w:rPr>
-      <w:t>17</w:t>
+      <w:t>16</w:t>
     </w:r>
     <w:r>
       <w:rPr>
@@ -12744,7 +12267,7 @@
 </file>
 
 <file path=customXml/itemProps1.xml><?xml version="1.0" encoding="utf-8"?>
-<ds:datastoreItem xmlns:ds="http://schemas.openxmlformats.org/officeDocument/2006/customXml" ds:itemID="{C0556EDE-EC6D-40EA-A33D-A1FA37166E02}">
+<ds:datastoreItem xmlns:ds="http://schemas.openxmlformats.org/officeDocument/2006/customXml" ds:itemID="{6D2DC366-C82E-407F-A1EF-BA9D8D302C52}">
   <ds:schemaRefs>
     <ds:schemaRef ds:uri="http://schemas.openxmlformats.org/officeDocument/2006/bibliography"/>
   </ds:schemaRefs>

</xml_diff>